<commit_message>
TS 2.1 2.2 Statistics tally - 07/03/2022
</commit_message>
<xml_diff>
--- a/TS Jatai Ghanam Project/TS 2.1/TS 2.1 Revised New Statistics.docx
+++ b/TS Jatai Ghanam Project/TS 2.1/TS 2.1 Revised New Statistics.docx
@@ -8,11 +8,9 @@
       </w:r>
     </w:p>
     <w:p>
-      <w:proofErr w:type="gramStart"/>
       <w:r>
         <w:t>2.1.1.1 :</w:t>
       </w:r>
-      <w:proofErr w:type="gramEnd"/>
       <w:r>
         <w:tab/>
         <w:t xml:space="preserve"> 7 </w:t>
@@ -57,13 +55,14 @@
         <w:tab/>
         <w:t xml:space="preserve"> 57</w:t>
       </w:r>
-    </w:p>
-    <w:p>
-      <w:proofErr w:type="gramStart"/>
+      <w:r>
+        <w:t xml:space="preserve"> OK</w:t>
+      </w:r>
+    </w:p>
+    <w:p>
       <w:r>
         <w:t>2.1.1.2 :</w:t>
       </w:r>
-      <w:proofErr w:type="gramEnd"/>
       <w:r>
         <w:tab/>
         <w:t xml:space="preserve"> 17 </w:t>
@@ -108,13 +107,14 @@
         <w:tab/>
         <w:t xml:space="preserve"> 67</w:t>
       </w:r>
-    </w:p>
-    <w:p>
-      <w:proofErr w:type="gramStart"/>
+      <w:r>
+        <w:t xml:space="preserve"> Ok</w:t>
+      </w:r>
+    </w:p>
+    <w:p>
       <w:r>
         <w:t>2.1.1.3 :</w:t>
       </w:r>
-      <w:proofErr w:type="gramEnd"/>
       <w:r>
         <w:tab/>
         <w:t xml:space="preserve"> 15 </w:t>
@@ -159,13 +159,14 @@
         <w:tab/>
         <w:t xml:space="preserve"> 65</w:t>
       </w:r>
-    </w:p>
-    <w:p>
-      <w:proofErr w:type="gramStart"/>
+      <w:r>
+        <w:t xml:space="preserve"> Ok</w:t>
+      </w:r>
+    </w:p>
+    <w:p>
       <w:r>
         <w:t>2.1.1.4 :</w:t>
       </w:r>
-      <w:proofErr w:type="gramEnd"/>
       <w:r>
         <w:tab/>
         <w:t xml:space="preserve"> 6 </w:t>
@@ -210,13 +211,14 @@
         <w:tab/>
         <w:t xml:space="preserve"> 56</w:t>
       </w:r>
-    </w:p>
-    <w:p>
-      <w:proofErr w:type="gramStart"/>
+      <w:r>
+        <w:t xml:space="preserve"> Ok</w:t>
+      </w:r>
+    </w:p>
+    <w:p>
       <w:r>
         <w:t>2.1.1.5 :</w:t>
       </w:r>
-      <w:proofErr w:type="gramEnd"/>
       <w:r>
         <w:tab/>
         <w:t xml:space="preserve"> 6 </w:t>
@@ -261,13 +263,14 @@
         <w:tab/>
         <w:t xml:space="preserve"> 56</w:t>
       </w:r>
-    </w:p>
-    <w:p>
-      <w:proofErr w:type="gramStart"/>
+      <w:r>
+        <w:t xml:space="preserve"> Ok</w:t>
+      </w:r>
+    </w:p>
+    <w:p>
       <w:r>
         <w:t>2.1.1.6 :</w:t>
       </w:r>
-      <w:proofErr w:type="gramEnd"/>
       <w:r>
         <w:tab/>
         <w:t xml:space="preserve"> 6 </w:t>
@@ -312,13 +315,14 @@
         <w:tab/>
         <w:t xml:space="preserve"> 70</w:t>
       </w:r>
-    </w:p>
-    <w:p>
-      <w:proofErr w:type="gramStart"/>
+      <w:r>
+        <w:t xml:space="preserve"> Ok</w:t>
+      </w:r>
+    </w:p>
+    <w:p>
       <w:r>
         <w:t>2.1.2.1 :</w:t>
       </w:r>
-      <w:proofErr w:type="gramEnd"/>
       <w:r>
         <w:tab/>
         <w:t xml:space="preserve"> 5 </w:t>
@@ -363,13 +367,14 @@
         <w:tab/>
         <w:t xml:space="preserve"> 55</w:t>
       </w:r>
-    </w:p>
-    <w:p>
-      <w:proofErr w:type="gramStart"/>
+      <w:r>
+        <w:t xml:space="preserve"> Ok</w:t>
+      </w:r>
+    </w:p>
+    <w:p>
       <w:r>
         <w:t>2.1.2.2 :</w:t>
       </w:r>
-      <w:proofErr w:type="gramEnd"/>
       <w:r>
         <w:tab/>
         <w:t xml:space="preserve"> 8 </w:t>
@@ -414,13 +419,14 @@
         <w:tab/>
         <w:t xml:space="preserve"> 58</w:t>
       </w:r>
-    </w:p>
-    <w:p>
-      <w:proofErr w:type="gramStart"/>
+      <w:r>
+        <w:t xml:space="preserve"> Ok</w:t>
+      </w:r>
+    </w:p>
+    <w:p>
       <w:r>
         <w:t>2.1.2.3 :</w:t>
       </w:r>
-      <w:proofErr w:type="gramEnd"/>
       <w:r>
         <w:tab/>
         <w:t xml:space="preserve"> 3 </w:t>
@@ -465,13 +471,14 @@
         <w:tab/>
         <w:t xml:space="preserve"> 53</w:t>
       </w:r>
-    </w:p>
-    <w:p>
-      <w:proofErr w:type="gramStart"/>
+      <w:r>
+        <w:t xml:space="preserve"> Ok</w:t>
+      </w:r>
+    </w:p>
+    <w:p>
       <w:r>
         <w:t>2.1.2.4 :</w:t>
       </w:r>
-      <w:proofErr w:type="gramEnd"/>
       <w:r>
         <w:tab/>
         <w:t xml:space="preserve"> 6 </w:t>
@@ -516,13 +523,14 @@
         <w:tab/>
         <w:t xml:space="preserve"> 56</w:t>
       </w:r>
-    </w:p>
-    <w:p>
-      <w:proofErr w:type="gramStart"/>
+      <w:r>
+        <w:t xml:space="preserve"> Ok</w:t>
+      </w:r>
+    </w:p>
+    <w:p>
       <w:r>
         <w:t>2.1.2.5 :</w:t>
       </w:r>
-      <w:proofErr w:type="gramEnd"/>
       <w:r>
         <w:tab/>
         <w:t xml:space="preserve"> 9 </w:t>
@@ -567,13 +575,14 @@
         <w:tab/>
         <w:t xml:space="preserve"> 59</w:t>
       </w:r>
-    </w:p>
-    <w:p>
-      <w:proofErr w:type="gramStart"/>
+      <w:r>
+        <w:t xml:space="preserve"> OK</w:t>
+      </w:r>
+    </w:p>
+    <w:p>
       <w:r>
         <w:t>2.1.2.6 :</w:t>
       </w:r>
-      <w:proofErr w:type="gramEnd"/>
       <w:r>
         <w:tab/>
         <w:t xml:space="preserve"> 9 </w:t>
@@ -618,13 +627,14 @@
         <w:tab/>
         <w:t xml:space="preserve"> 59</w:t>
       </w:r>
-    </w:p>
-    <w:p>
-      <w:proofErr w:type="gramStart"/>
+      <w:r>
+        <w:t xml:space="preserve"> Ok</w:t>
+      </w:r>
+    </w:p>
+    <w:p>
       <w:r>
         <w:t>2.1.2.7 :</w:t>
       </w:r>
-      <w:proofErr w:type="gramEnd"/>
       <w:r>
         <w:tab/>
         <w:t xml:space="preserve"> 8 </w:t>
@@ -669,13 +679,14 @@
         <w:tab/>
         <w:t xml:space="preserve"> 58</w:t>
       </w:r>
-    </w:p>
-    <w:p>
-      <w:proofErr w:type="gramStart"/>
+      <w:r>
+        <w:t xml:space="preserve"> Ok</w:t>
+      </w:r>
+    </w:p>
+    <w:p>
       <w:r>
         <w:t>2.1.2.8 :</w:t>
       </w:r>
-      <w:proofErr w:type="gramEnd"/>
       <w:r>
         <w:tab/>
         <w:t xml:space="preserve"> 10 </w:t>
@@ -720,13 +731,14 @@
         <w:tab/>
         <w:t xml:space="preserve"> 60</w:t>
       </w:r>
-    </w:p>
-    <w:p>
-      <w:proofErr w:type="gramStart"/>
+      <w:r>
+        <w:t xml:space="preserve"> Ok</w:t>
+      </w:r>
+    </w:p>
+    <w:p>
       <w:r>
         <w:t>2.1.2.9 :</w:t>
       </w:r>
-      <w:proofErr w:type="gramEnd"/>
       <w:r>
         <w:tab/>
         <w:t xml:space="preserve"> 6 </w:t>
@@ -771,13 +783,14 @@
         <w:tab/>
         <w:t xml:space="preserve"> 49</w:t>
       </w:r>
-    </w:p>
-    <w:p>
-      <w:proofErr w:type="gramStart"/>
+      <w:r>
+        <w:t xml:space="preserve"> Ok</w:t>
+      </w:r>
+    </w:p>
+    <w:p>
       <w:r>
         <w:t>2.1.3.1 :</w:t>
       </w:r>
-      <w:proofErr w:type="gramEnd"/>
       <w:r>
         <w:tab/>
         <w:t xml:space="preserve"> 6 </w:t>
@@ -822,13 +835,14 @@
         <w:tab/>
         <w:t xml:space="preserve"> 56</w:t>
       </w:r>
-    </w:p>
-    <w:p>
-      <w:proofErr w:type="gramStart"/>
+      <w:r>
+        <w:t xml:space="preserve"> Ok</w:t>
+      </w:r>
+    </w:p>
+    <w:p>
       <w:r>
         <w:t>2.1.3.2 :</w:t>
       </w:r>
-      <w:proofErr w:type="gramEnd"/>
       <w:r>
         <w:tab/>
         <w:t xml:space="preserve"> 9 </w:t>
@@ -873,13 +887,14 @@
         <w:tab/>
         <w:t xml:space="preserve"> 59</w:t>
       </w:r>
-    </w:p>
-    <w:p>
-      <w:proofErr w:type="gramStart"/>
+      <w:r>
+        <w:t xml:space="preserve"> OK</w:t>
+      </w:r>
+    </w:p>
+    <w:p>
       <w:r>
         <w:t>2.1.3.3 :</w:t>
       </w:r>
-      <w:proofErr w:type="gramEnd"/>
       <w:r>
         <w:tab/>
         <w:t xml:space="preserve"> 7 </w:t>
@@ -924,13 +939,14 @@
         <w:tab/>
         <w:t xml:space="preserve"> 57</w:t>
       </w:r>
-    </w:p>
-    <w:p>
-      <w:proofErr w:type="gramStart"/>
+      <w:r>
+        <w:t xml:space="preserve"> Ok</w:t>
+      </w:r>
+    </w:p>
+    <w:p>
       <w:r>
         <w:t>2.1.3.4 :</w:t>
       </w:r>
-      <w:proofErr w:type="gramEnd"/>
       <w:r>
         <w:tab/>
         <w:t xml:space="preserve"> 8 </w:t>
@@ -975,13 +991,14 @@
         <w:tab/>
         <w:t xml:space="preserve"> 58</w:t>
       </w:r>
-    </w:p>
-    <w:p>
-      <w:proofErr w:type="gramStart"/>
+      <w:r>
+        <w:t xml:space="preserve"> Ok</w:t>
+      </w:r>
+    </w:p>
+    <w:p>
       <w:r>
         <w:t>2.1.3.5 :</w:t>
       </w:r>
-      <w:proofErr w:type="gramEnd"/>
       <w:r>
         <w:tab/>
         <w:t xml:space="preserve"> 7 </w:t>
@@ -1026,13 +1043,14 @@
         <w:tab/>
         <w:t xml:space="preserve"> 71</w:t>
       </w:r>
-    </w:p>
-    <w:p>
-      <w:proofErr w:type="gramStart"/>
+      <w:r>
+        <w:t xml:space="preserve"> Ok</w:t>
+      </w:r>
+    </w:p>
+    <w:p>
       <w:r>
         <w:t>2.1.4.1 :</w:t>
       </w:r>
-      <w:proofErr w:type="gramEnd"/>
       <w:r>
         <w:tab/>
         <w:t xml:space="preserve"> 6 </w:t>
@@ -1077,13 +1095,14 @@
         <w:tab/>
         <w:t xml:space="preserve"> 56</w:t>
       </w:r>
-    </w:p>
-    <w:p>
-      <w:proofErr w:type="gramStart"/>
+      <w:r>
+        <w:t xml:space="preserve"> Ok</w:t>
+      </w:r>
+    </w:p>
+    <w:p>
       <w:r>
         <w:t>2.1.4.2 :</w:t>
       </w:r>
-      <w:proofErr w:type="gramEnd"/>
       <w:r>
         <w:tab/>
         <w:t xml:space="preserve"> 16 </w:t>
@@ -1128,13 +1147,14 @@
         <w:tab/>
         <w:t xml:space="preserve"> 66</w:t>
       </w:r>
-    </w:p>
-    <w:p>
-      <w:proofErr w:type="gramStart"/>
+      <w:r>
+        <w:t xml:space="preserve"> OK</w:t>
+      </w:r>
+    </w:p>
+    <w:p>
       <w:r>
         <w:t>2.1.4.3 :</w:t>
       </w:r>
-      <w:proofErr w:type="gramEnd"/>
       <w:r>
         <w:tab/>
         <w:t xml:space="preserve"> 5 </w:t>
@@ -1179,13 +1199,14 @@
         <w:tab/>
         <w:t xml:space="preserve"> 55</w:t>
       </w:r>
-    </w:p>
-    <w:p>
-      <w:proofErr w:type="gramStart"/>
+      <w:r>
+        <w:t xml:space="preserve"> Ok</w:t>
+      </w:r>
+    </w:p>
+    <w:p>
       <w:r>
         <w:t>2.1.4.4 :</w:t>
       </w:r>
-      <w:proofErr w:type="gramEnd"/>
       <w:r>
         <w:tab/>
         <w:t xml:space="preserve"> 7 </w:t>
@@ -1230,13 +1251,14 @@
         <w:tab/>
         <w:t xml:space="preserve"> 57</w:t>
       </w:r>
-    </w:p>
-    <w:p>
-      <w:proofErr w:type="gramStart"/>
+      <w:r>
+        <w:t xml:space="preserve"> OK</w:t>
+      </w:r>
+    </w:p>
+    <w:p>
       <w:r>
         <w:t>2.1.4.5 :</w:t>
       </w:r>
-      <w:proofErr w:type="gramEnd"/>
       <w:r>
         <w:tab/>
         <w:t xml:space="preserve"> 1 </w:t>
@@ -1281,13 +1303,14 @@
         <w:tab/>
         <w:t xml:space="preserve"> 51</w:t>
       </w:r>
-    </w:p>
-    <w:p>
-      <w:proofErr w:type="gramStart"/>
+      <w:r>
+        <w:t xml:space="preserve"> Ok</w:t>
+      </w:r>
+    </w:p>
+    <w:p>
       <w:r>
         <w:t>2.1.4.6 :</w:t>
       </w:r>
-      <w:proofErr w:type="gramEnd"/>
       <w:r>
         <w:tab/>
         <w:t xml:space="preserve"> 8 </w:t>
@@ -1332,13 +1355,14 @@
         <w:tab/>
         <w:t xml:space="preserve"> 58</w:t>
       </w:r>
-    </w:p>
-    <w:p>
-      <w:proofErr w:type="gramStart"/>
+      <w:r>
+        <w:t xml:space="preserve"> OK</w:t>
+      </w:r>
+    </w:p>
+    <w:p>
       <w:r>
         <w:t>2.1.4.7 :</w:t>
       </w:r>
-      <w:proofErr w:type="gramEnd"/>
       <w:r>
         <w:tab/>
         <w:t xml:space="preserve"> 8 </w:t>
@@ -1383,13 +1407,14 @@
         <w:tab/>
         <w:t xml:space="preserve"> 60</w:t>
       </w:r>
-    </w:p>
-    <w:p>
-      <w:proofErr w:type="gramStart"/>
+      <w:r>
+        <w:t xml:space="preserve"> Ok</w:t>
+      </w:r>
+    </w:p>
+    <w:p>
       <w:r>
         <w:t>2.1.4.8 :</w:t>
       </w:r>
-      <w:proofErr w:type="gramEnd"/>
       <w:r>
         <w:tab/>
         <w:t xml:space="preserve"> 4 </w:t>
@@ -1434,13 +1459,14 @@
         <w:tab/>
         <w:t xml:space="preserve"> 46</w:t>
       </w:r>
-    </w:p>
-    <w:p>
-      <w:proofErr w:type="gramStart"/>
+      <w:r>
+        <w:t xml:space="preserve"> Ok</w:t>
+      </w:r>
+    </w:p>
+    <w:p>
       <w:r>
         <w:t>2.1.5.1 :</w:t>
       </w:r>
-      <w:proofErr w:type="gramEnd"/>
       <w:r>
         <w:tab/>
         <w:t xml:space="preserve"> 8 </w:t>
@@ -1485,13 +1511,14 @@
         <w:tab/>
         <w:t xml:space="preserve"> 58</w:t>
       </w:r>
-    </w:p>
-    <w:p>
-      <w:proofErr w:type="gramStart"/>
+      <w:r>
+        <w:t xml:space="preserve"> OK</w:t>
+      </w:r>
+    </w:p>
+    <w:p>
       <w:r>
         <w:t>2.1.5.2 :</w:t>
       </w:r>
-      <w:proofErr w:type="gramEnd"/>
       <w:r>
         <w:tab/>
         <w:t xml:space="preserve"> 9 </w:t>
@@ -1536,13 +1563,14 @@
         <w:tab/>
         <w:t xml:space="preserve"> 59</w:t>
       </w:r>
-    </w:p>
-    <w:p>
-      <w:proofErr w:type="gramStart"/>
+      <w:r>
+        <w:t xml:space="preserve"> Ok</w:t>
+      </w:r>
+    </w:p>
+    <w:p>
       <w:r>
         <w:t>2.1.5.3 :</w:t>
       </w:r>
-      <w:proofErr w:type="gramEnd"/>
       <w:r>
         <w:tab/>
         <w:t xml:space="preserve"> 10 </w:t>
@@ -1587,13 +1615,14 @@
         <w:tab/>
         <w:t xml:space="preserve"> 60</w:t>
       </w:r>
-    </w:p>
-    <w:p>
-      <w:proofErr w:type="gramStart"/>
+      <w:r>
+        <w:t xml:space="preserve"> OK</w:t>
+      </w:r>
+    </w:p>
+    <w:p>
       <w:r>
         <w:t>2.1.5.4 :</w:t>
       </w:r>
-      <w:proofErr w:type="gramEnd"/>
       <w:r>
         <w:tab/>
         <w:t xml:space="preserve"> 4 </w:t>
@@ -1638,13 +1667,14 @@
         <w:tab/>
         <w:t xml:space="preserve"> 54</w:t>
       </w:r>
-    </w:p>
-    <w:p>
-      <w:proofErr w:type="gramStart"/>
+      <w:r>
+        <w:t xml:space="preserve"> Ok</w:t>
+      </w:r>
+    </w:p>
+    <w:p>
       <w:r>
         <w:t>2.1.5.5 :</w:t>
       </w:r>
-      <w:proofErr w:type="gramEnd"/>
       <w:r>
         <w:tab/>
         <w:t xml:space="preserve"> 6 </w:t>
@@ -1689,13 +1719,14 @@
         <w:tab/>
         <w:t xml:space="preserve"> 56</w:t>
       </w:r>
-    </w:p>
-    <w:p>
-      <w:proofErr w:type="gramStart"/>
+      <w:r>
+        <w:t xml:space="preserve"> OK</w:t>
+      </w:r>
+    </w:p>
+    <w:p>
       <w:r>
         <w:t>2.1.5.6 :</w:t>
       </w:r>
-      <w:proofErr w:type="gramEnd"/>
       <w:r>
         <w:tab/>
         <w:t xml:space="preserve"> 7 </w:t>
@@ -1740,13 +1771,14 @@
         <w:tab/>
         <w:t xml:space="preserve"> 58</w:t>
       </w:r>
-    </w:p>
-    <w:p>
-      <w:proofErr w:type="gramStart"/>
+      <w:r>
+        <w:t xml:space="preserve"> OK</w:t>
+      </w:r>
+    </w:p>
+    <w:p>
       <w:r>
         <w:t>2.1.5.7 :</w:t>
       </w:r>
-      <w:proofErr w:type="gramEnd"/>
       <w:r>
         <w:tab/>
         <w:t xml:space="preserve"> 8 </w:t>
@@ -1791,13 +1823,14 @@
         <w:tab/>
         <w:t xml:space="preserve"> 61</w:t>
       </w:r>
-    </w:p>
-    <w:p>
-      <w:proofErr w:type="gramStart"/>
+      <w:r>
+        <w:t xml:space="preserve"> Ok</w:t>
+      </w:r>
+    </w:p>
+    <w:p>
       <w:r>
         <w:t>2.1.6.1 :</w:t>
       </w:r>
-      <w:proofErr w:type="gramEnd"/>
       <w:r>
         <w:tab/>
         <w:t xml:space="preserve"> 7 </w:t>
@@ -1842,13 +1875,14 @@
         <w:tab/>
         <w:t xml:space="preserve"> 57</w:t>
       </w:r>
-    </w:p>
-    <w:p>
-      <w:proofErr w:type="gramStart"/>
+      <w:r>
+        <w:t xml:space="preserve"> OK</w:t>
+      </w:r>
+    </w:p>
+    <w:p>
       <w:r>
         <w:t>2.1.6.2 :</w:t>
       </w:r>
-      <w:proofErr w:type="gramEnd"/>
       <w:r>
         <w:tab/>
         <w:t xml:space="preserve"> 7 </w:t>
@@ -1893,13 +1927,14 @@
         <w:tab/>
         <w:t xml:space="preserve"> 57</w:t>
       </w:r>
-    </w:p>
-    <w:p>
-      <w:proofErr w:type="gramStart"/>
+      <w:r>
+        <w:t xml:space="preserve"> OK</w:t>
+      </w:r>
+    </w:p>
+    <w:p>
       <w:r>
         <w:t>2.1.6.3 :</w:t>
       </w:r>
-      <w:proofErr w:type="gramEnd"/>
       <w:r>
         <w:tab/>
         <w:t xml:space="preserve"> 10 </w:t>
@@ -1944,13 +1979,14 @@
         <w:tab/>
         <w:t xml:space="preserve"> 60</w:t>
       </w:r>
-    </w:p>
-    <w:p>
-      <w:proofErr w:type="gramStart"/>
+      <w:r>
+        <w:t xml:space="preserve"> Ok</w:t>
+      </w:r>
+    </w:p>
+    <w:p>
       <w:r>
         <w:t>2.1.6.4 :</w:t>
       </w:r>
-      <w:proofErr w:type="gramEnd"/>
       <w:r>
         <w:tab/>
         <w:t xml:space="preserve"> 16 </w:t>
@@ -1995,13 +2031,14 @@
         <w:tab/>
         <w:t xml:space="preserve"> 66</w:t>
       </w:r>
-    </w:p>
-    <w:p>
-      <w:proofErr w:type="gramStart"/>
+      <w:r>
+        <w:t xml:space="preserve"> Ok</w:t>
+      </w:r>
+    </w:p>
+    <w:p>
       <w:r>
         <w:t>2.1.6.5 :</w:t>
       </w:r>
-      <w:proofErr w:type="gramEnd"/>
       <w:r>
         <w:tab/>
         <w:t xml:space="preserve"> 13 </w:t>
@@ -2046,13 +2083,14 @@
         <w:tab/>
         <w:t xml:space="preserve"> 65</w:t>
       </w:r>
-    </w:p>
-    <w:p>
-      <w:proofErr w:type="gramStart"/>
+      <w:r>
+        <w:t xml:space="preserve"> Ok</w:t>
+      </w:r>
+    </w:p>
+    <w:p>
       <w:r>
         <w:t>2.1.7.1 :</w:t>
       </w:r>
-      <w:proofErr w:type="gramEnd"/>
       <w:r>
         <w:tab/>
         <w:t xml:space="preserve"> 8 </w:t>
@@ -2097,14 +2135,15 @@
         <w:tab/>
         <w:t xml:space="preserve"> 58</w:t>
       </w:r>
-    </w:p>
-    <w:p>
-      <w:proofErr w:type="gramStart"/>
+      <w:r>
+        <w:t xml:space="preserve"> Ok</w:t>
+      </w:r>
+    </w:p>
+    <w:p>
       <w:r>
         <w:lastRenderedPageBreak/>
         <w:t>2.1.7.2 :</w:t>
       </w:r>
-      <w:proofErr w:type="gramEnd"/>
       <w:r>
         <w:tab/>
         <w:t xml:space="preserve"> 7 </w:t>
@@ -2149,13 +2188,14 @@
         <w:tab/>
         <w:t xml:space="preserve"> 57</w:t>
       </w:r>
-    </w:p>
-    <w:p>
-      <w:proofErr w:type="gramStart"/>
+      <w:r>
+        <w:t xml:space="preserve"> Ok</w:t>
+      </w:r>
+    </w:p>
+    <w:p>
       <w:r>
         <w:t>2.1.7.3 :</w:t>
       </w:r>
-      <w:proofErr w:type="gramEnd"/>
       <w:r>
         <w:tab/>
         <w:t xml:space="preserve"> 9 </w:t>
@@ -2200,13 +2240,14 @@
         <w:tab/>
         <w:t xml:space="preserve"> 59</w:t>
       </w:r>
-    </w:p>
-    <w:p>
-      <w:proofErr w:type="gramStart"/>
+      <w:r>
+        <w:t xml:space="preserve"> Ok</w:t>
+      </w:r>
+    </w:p>
+    <w:p>
       <w:r>
         <w:t>2.1.7.4 :</w:t>
       </w:r>
-      <w:proofErr w:type="gramEnd"/>
       <w:r>
         <w:tab/>
         <w:t xml:space="preserve"> 11 </w:t>
@@ -2251,13 +2292,14 @@
         <w:tab/>
         <w:t xml:space="preserve"> 61</w:t>
       </w:r>
-    </w:p>
-    <w:p>
-      <w:proofErr w:type="gramStart"/>
+      <w:r>
+        <w:t xml:space="preserve"> OK</w:t>
+      </w:r>
+    </w:p>
+    <w:p>
       <w:r>
         <w:t>2.1.7.5 :</w:t>
       </w:r>
-      <w:proofErr w:type="gramEnd"/>
       <w:r>
         <w:tab/>
         <w:t xml:space="preserve"> 10 </w:t>
@@ -2302,13 +2344,14 @@
         <w:tab/>
         <w:t xml:space="preserve"> 60</w:t>
       </w:r>
-    </w:p>
-    <w:p>
-      <w:proofErr w:type="gramStart"/>
+      <w:r>
+        <w:t xml:space="preserve"> Ok</w:t>
+      </w:r>
+    </w:p>
+    <w:p>
       <w:r>
         <w:t>2.1.7.6 :</w:t>
       </w:r>
-      <w:proofErr w:type="gramEnd"/>
       <w:r>
         <w:tab/>
         <w:t xml:space="preserve"> 9 </w:t>
@@ -2353,13 +2396,14 @@
         <w:tab/>
         <w:t xml:space="preserve"> 59</w:t>
       </w:r>
-    </w:p>
-    <w:p>
-      <w:proofErr w:type="gramStart"/>
+      <w:r>
+        <w:t xml:space="preserve"> Ok</w:t>
+      </w:r>
+    </w:p>
+    <w:p>
       <w:r>
         <w:t>2.1.7.7 :</w:t>
       </w:r>
-      <w:proofErr w:type="gramEnd"/>
       <w:r>
         <w:tab/>
         <w:t xml:space="preserve"> 7 </w:t>
@@ -2404,13 +2448,14 @@
         <w:tab/>
         <w:t xml:space="preserve"> 76</w:t>
       </w:r>
-    </w:p>
-    <w:p>
-      <w:proofErr w:type="gramStart"/>
+      <w:r>
+        <w:t xml:space="preserve"> Ok</w:t>
+      </w:r>
+    </w:p>
+    <w:p>
       <w:r>
         <w:t>2.1.8.1 :</w:t>
       </w:r>
-      <w:proofErr w:type="gramEnd"/>
       <w:r>
         <w:tab/>
         <w:t xml:space="preserve"> 4 </w:t>
@@ -2455,13 +2500,14 @@
         <w:tab/>
         <w:t xml:space="preserve"> 54</w:t>
       </w:r>
-    </w:p>
-    <w:p>
-      <w:proofErr w:type="gramStart"/>
+      <w:r>
+        <w:t xml:space="preserve"> Ok</w:t>
+      </w:r>
+    </w:p>
+    <w:p>
       <w:r>
         <w:t>2.1.8.2 :</w:t>
       </w:r>
-      <w:proofErr w:type="gramEnd"/>
       <w:r>
         <w:tab/>
         <w:t xml:space="preserve"> 9 </w:t>
@@ -2506,13 +2552,14 @@
         <w:tab/>
         <w:t xml:space="preserve"> 59</w:t>
       </w:r>
-    </w:p>
-    <w:p>
-      <w:proofErr w:type="gramStart"/>
+      <w:r>
+        <w:t xml:space="preserve"> Ok</w:t>
+      </w:r>
+    </w:p>
+    <w:p>
       <w:r>
         <w:t>2.1.8.3 :</w:t>
       </w:r>
-      <w:proofErr w:type="gramEnd"/>
       <w:r>
         <w:tab/>
         <w:t xml:space="preserve"> 4 </w:t>
@@ -2557,13 +2604,14 @@
         <w:tab/>
         <w:t xml:space="preserve"> 54</w:t>
       </w:r>
-    </w:p>
-    <w:p>
-      <w:proofErr w:type="gramStart"/>
+      <w:r>
+        <w:t xml:space="preserve"> Ok</w:t>
+      </w:r>
+    </w:p>
+    <w:p>
       <w:r>
         <w:t>2.1.8.4 :</w:t>
       </w:r>
-      <w:proofErr w:type="gramEnd"/>
       <w:r>
         <w:tab/>
         <w:t xml:space="preserve"> 10 </w:t>
@@ -2608,13 +2656,14 @@
         <w:tab/>
         <w:t xml:space="preserve"> 60</w:t>
       </w:r>
-    </w:p>
-    <w:p>
-      <w:proofErr w:type="gramStart"/>
+      <w:r>
+        <w:t xml:space="preserve"> Ok</w:t>
+      </w:r>
+    </w:p>
+    <w:p>
       <w:r>
         <w:t>2.1.8.5 :</w:t>
       </w:r>
-      <w:proofErr w:type="gramEnd"/>
       <w:r>
         <w:tab/>
         <w:t xml:space="preserve"> 8 </w:t>
@@ -2659,13 +2708,14 @@
         <w:tab/>
         <w:t xml:space="preserve"> 58</w:t>
       </w:r>
-    </w:p>
-    <w:p>
-      <w:proofErr w:type="gramStart"/>
+      <w:r>
+        <w:t xml:space="preserve"> Ok</w:t>
+      </w:r>
+    </w:p>
+    <w:p>
       <w:r>
         <w:t>2.1.9.1 :</w:t>
       </w:r>
-      <w:proofErr w:type="gramEnd"/>
       <w:r>
         <w:tab/>
         <w:t xml:space="preserve"> 7 </w:t>
@@ -2710,13 +2760,14 @@
         <w:tab/>
         <w:t xml:space="preserve"> 57</w:t>
       </w:r>
-    </w:p>
-    <w:p>
-      <w:proofErr w:type="gramStart"/>
+      <w:r>
+        <w:t xml:space="preserve"> Ok</w:t>
+      </w:r>
+    </w:p>
+    <w:p>
       <w:r>
         <w:t>2.1.9.2 :</w:t>
       </w:r>
-      <w:proofErr w:type="gramEnd"/>
       <w:r>
         <w:tab/>
         <w:t xml:space="preserve"> 6 </w:t>
@@ -2761,13 +2812,14 @@
         <w:tab/>
         <w:t xml:space="preserve"> 56</w:t>
       </w:r>
-    </w:p>
-    <w:p>
-      <w:proofErr w:type="gramStart"/>
+      <w:r>
+        <w:t xml:space="preserve"> Ok</w:t>
+      </w:r>
+    </w:p>
+    <w:p>
       <w:r>
         <w:t>2.1.9.3 :</w:t>
       </w:r>
-      <w:proofErr w:type="gramEnd"/>
       <w:r>
         <w:tab/>
         <w:t xml:space="preserve"> 8 </w:t>
@@ -2812,13 +2864,14 @@
         <w:tab/>
         <w:t xml:space="preserve"> 61</w:t>
       </w:r>
-    </w:p>
-    <w:p>
-      <w:proofErr w:type="gramStart"/>
+      <w:r>
+        <w:t xml:space="preserve"> Ok</w:t>
+      </w:r>
+    </w:p>
+    <w:p>
       <w:r>
         <w:t>2.1.9.4 :</w:t>
       </w:r>
-      <w:proofErr w:type="gramEnd"/>
       <w:r>
         <w:tab/>
         <w:t xml:space="preserve"> 4 </w:t>
@@ -2863,13 +2916,14 @@
         <w:tab/>
         <w:t xml:space="preserve"> 48</w:t>
       </w:r>
-    </w:p>
-    <w:p>
-      <w:proofErr w:type="gramStart"/>
+      <w:r>
+        <w:t xml:space="preserve"> Ok</w:t>
+      </w:r>
+    </w:p>
+    <w:p>
       <w:r>
         <w:t>2.1.10.1 :</w:t>
       </w:r>
-      <w:proofErr w:type="gramEnd"/>
       <w:r>
         <w:tab/>
         <w:t xml:space="preserve"> 8 </w:t>
@@ -2914,13 +2968,14 @@
         <w:tab/>
         <w:t xml:space="preserve"> 58</w:t>
       </w:r>
-    </w:p>
-    <w:p>
-      <w:proofErr w:type="gramStart"/>
+      <w:r>
+        <w:t xml:space="preserve"> OK</w:t>
+      </w:r>
+    </w:p>
+    <w:p>
       <w:r>
         <w:t>2.1.10.2 :</w:t>
       </w:r>
-      <w:proofErr w:type="gramEnd"/>
       <w:r>
         <w:tab/>
         <w:t xml:space="preserve"> 6 </w:t>
@@ -2965,13 +3020,14 @@
         <w:tab/>
         <w:t xml:space="preserve"> 56</w:t>
       </w:r>
-    </w:p>
-    <w:p>
-      <w:proofErr w:type="gramStart"/>
+      <w:r>
+        <w:t xml:space="preserve"> OK</w:t>
+      </w:r>
+    </w:p>
+    <w:p>
       <w:r>
         <w:t>2.1.10.3 :</w:t>
       </w:r>
-      <w:proofErr w:type="gramEnd"/>
       <w:r>
         <w:tab/>
         <w:t xml:space="preserve"> 4 </w:t>
@@ -3016,13 +3072,14 @@
         <w:tab/>
         <w:t xml:space="preserve"> 50</w:t>
       </w:r>
-    </w:p>
-    <w:p>
-      <w:proofErr w:type="gramStart"/>
+      <w:r>
+        <w:t xml:space="preserve"> Ok</w:t>
+      </w:r>
+    </w:p>
+    <w:p>
       <w:r>
         <w:t>2.1.11.1 :</w:t>
       </w:r>
-      <w:proofErr w:type="gramEnd"/>
       <w:r>
         <w:tab/>
         <w:t xml:space="preserve"> 6 </w:t>
@@ -3067,13 +3124,14 @@
         <w:tab/>
         <w:t xml:space="preserve"> 56</w:t>
       </w:r>
-    </w:p>
-    <w:p>
-      <w:proofErr w:type="gramStart"/>
+      <w:r>
+        <w:t xml:space="preserve"> Ok</w:t>
+      </w:r>
+    </w:p>
+    <w:p>
       <w:r>
         <w:t>2.1.11.2 :</w:t>
       </w:r>
-      <w:proofErr w:type="gramEnd"/>
       <w:r>
         <w:tab/>
         <w:t xml:space="preserve"> 9 </w:t>
@@ -3118,13 +3176,14 @@
         <w:tab/>
         <w:t xml:space="preserve"> 58</w:t>
       </w:r>
-    </w:p>
-    <w:p>
-      <w:proofErr w:type="gramStart"/>
+      <w:r>
+        <w:t xml:space="preserve"> Ok</w:t>
+      </w:r>
+    </w:p>
+    <w:p>
       <w:r>
         <w:t>2.1.11.3 :</w:t>
       </w:r>
-      <w:proofErr w:type="gramEnd"/>
       <w:r>
         <w:tab/>
         <w:t xml:space="preserve"> 10 </w:t>
@@ -3169,13 +3228,14 @@
         <w:tab/>
         <w:t xml:space="preserve"> 59</w:t>
       </w:r>
-    </w:p>
-    <w:p>
-      <w:proofErr w:type="gramStart"/>
+      <w:r>
+        <w:t xml:space="preserve"> OK</w:t>
+      </w:r>
+    </w:p>
+    <w:p>
       <w:r>
         <w:t>2.1.11.4 :</w:t>
       </w:r>
-      <w:proofErr w:type="gramEnd"/>
       <w:r>
         <w:tab/>
         <w:t xml:space="preserve"> 8 </w:t>
@@ -3220,13 +3280,14 @@
         <w:tab/>
         <w:t xml:space="preserve"> 55</w:t>
       </w:r>
-    </w:p>
-    <w:p>
-      <w:proofErr w:type="gramStart"/>
+      <w:r>
+        <w:t xml:space="preserve"> OK</w:t>
+      </w:r>
+    </w:p>
+    <w:p>
       <w:r>
         <w:t>2.1.11.5 :</w:t>
       </w:r>
-      <w:proofErr w:type="gramEnd"/>
       <w:r>
         <w:tab/>
         <w:t xml:space="preserve"> 3 </w:t>
@@ -3271,13 +3332,14 @@
         <w:tab/>
         <w:t xml:space="preserve"> 53</w:t>
       </w:r>
-    </w:p>
-    <w:p>
-      <w:proofErr w:type="gramStart"/>
+      <w:r>
+        <w:t xml:space="preserve"> Ok</w:t>
+      </w:r>
+    </w:p>
+    <w:p>
       <w:r>
         <w:t>2.1.11.6 :</w:t>
       </w:r>
-      <w:proofErr w:type="gramEnd"/>
       <w:r>
         <w:tab/>
         <w:t xml:space="preserve"> 5 </w:t>
@@ -3321,6 +3383,9 @@
       <w:r>
         <w:tab/>
         <w:t xml:space="preserve"> 52</w:t>
+      </w:r>
+      <w:r>
+        <w:t xml:space="preserve"> OK</w:t>
       </w:r>
     </w:p>
     <w:p>

</xml_diff>